<commit_message>
updated timeline and protocol notes
</commit_message>
<xml_diff>
--- a/Coordination/Protocols/240408_Meeting Notes_03.docx
+++ b/Coordination/Protocols/240408_Meeting Notes_03.docx
@@ -258,8 +258,16 @@
               <w:rPr>
                 <w:b/>
               </w:rPr>
-              <w:t>-No</w:t>
-            </w:r>
+              <w:t>-</w:t>
+            </w:r>
+            <w:proofErr w:type="spellStart"/>
+            <w:r>
+              <w:rPr>
+                <w:b/>
+              </w:rPr>
+              <w:t>No</w:t>
+            </w:r>
+            <w:proofErr w:type="spellEnd"/>
             <w:r>
               <w:rPr>
                 <w:b/>
@@ -770,8 +778,16 @@
               <w:rPr>
                 <w:lang w:val="en-US"/>
               </w:rPr>
-              <w:t>Modelling for one Gridpoint</w:t>
-            </w:r>
+              <w:t xml:space="preserve">Modelling for one </w:t>
+            </w:r>
+            <w:proofErr w:type="spellStart"/>
+            <w:r>
+              <w:rPr>
+                <w:lang w:val="en-US"/>
+              </w:rPr>
+              <w:t>Gridpoint</w:t>
+            </w:r>
+            <w:proofErr w:type="spellEnd"/>
           </w:p>
         </w:tc>
       </w:tr>
@@ -971,12 +987,14 @@
                 <w:b/>
               </w:rPr>
             </w:pPr>
+            <w:proofErr w:type="spellStart"/>
             <w:r>
               <w:rPr>
                 <w:b/>
               </w:rPr>
               <w:t>Participants</w:t>
             </w:r>
+            <w:proofErr w:type="spellEnd"/>
           </w:p>
         </w:tc>
         <w:tc>
@@ -1414,12 +1432,14 @@
                 <w:lang w:val="en-US"/>
               </w:rPr>
             </w:pPr>
+            <w:proofErr w:type="spellStart"/>
             <w:r>
               <w:rPr>
                 <w:lang w:val="en-US"/>
               </w:rPr>
               <w:t>Unibe</w:t>
             </w:r>
+            <w:proofErr w:type="spellEnd"/>
           </w:p>
         </w:tc>
         <w:tc>
@@ -1736,8 +1756,20 @@
                 <w:szCs w:val="20"/>
                 <w:lang w:val="en-US"/>
               </w:rPr>
-              <w:t>Modelling for one Gridpoint</w:t>
-            </w:r>
+              <w:t xml:space="preserve">Modelling for one </w:t>
+            </w:r>
+            <w:proofErr w:type="spellStart"/>
+            <w:r>
+              <w:rPr>
+                <w:rFonts w:cs="Times New Roman"/>
+                <w:b/>
+                <w:bCs/>
+                <w:szCs w:val="20"/>
+                <w:lang w:val="en-US"/>
+              </w:rPr>
+              <w:t>Gridpoint</w:t>
+            </w:r>
+            <w:proofErr w:type="spellEnd"/>
           </w:p>
         </w:tc>
       </w:tr>
@@ -2252,7 +2284,21 @@
               <w:rPr>
                 <w:lang w:val="en-GB"/>
               </w:rPr>
-              <w:t>Username for R server: patricia and same password as before</w:t>
+              <w:t xml:space="preserve">Username for R server: </w:t>
+            </w:r>
+            <w:proofErr w:type="spellStart"/>
+            <w:r>
+              <w:rPr>
+                <w:lang w:val="en-GB"/>
+              </w:rPr>
+              <w:t>patricia</w:t>
+            </w:r>
+            <w:proofErr w:type="spellEnd"/>
+            <w:r>
+              <w:rPr>
+                <w:lang w:val="en-GB"/>
+              </w:rPr>
+              <w:t xml:space="preserve"> and same password as before</w:t>
             </w:r>
             <w:r>
               <w:rPr>
@@ -2534,8 +2580,16 @@
               <w:rPr>
                 <w:lang w:val="en-US"/>
               </w:rPr>
-              <w:t>tegrated model, simulation</w:t>
-            </w:r>
+              <w:t xml:space="preserve">tegrated model, </w:t>
+            </w:r>
+            <w:proofErr w:type="gramStart"/>
+            <w:r>
+              <w:rPr>
+                <w:lang w:val="en-US"/>
+              </w:rPr>
+              <w:t>simulation</w:t>
+            </w:r>
+            <w:proofErr w:type="gramEnd"/>
             <w:r>
               <w:rPr>
                 <w:lang w:val="en-US"/>
@@ -2663,6 +2717,18 @@
               </w:rPr>
               <w:t xml:space="preserve"> </w:t>
             </w:r>
+            <w:r>
+              <w:rPr>
+                <w:lang w:val="en-US"/>
+              </w:rPr>
+              <w:t xml:space="preserve">added link to </w:t>
+            </w:r>
+            <w:r>
+              <w:rPr>
+                <w:lang w:val="en-US"/>
+              </w:rPr>
+              <w:t>CWD and the root zone water storage capacity</w:t>
+            </w:r>
           </w:p>
         </w:tc>
         <w:tc>
@@ -2874,18 +2940,102 @@
                 <w:numId w:val="7"/>
               </w:numPr>
               <w:rPr>
+                <w:lang w:val="en-US"/>
+              </w:rPr>
+            </w:pPr>
+            <w:r>
+              <w:rPr>
                 <w:b/>
                 <w:bCs/>
                 <w:lang w:val="en-US"/>
               </w:rPr>
-            </w:pPr>
-            <w:r>
-              <w:rPr>
-                <w:b/>
-                <w:bCs/>
-                <w:lang w:val="en-US"/>
-              </w:rPr>
-              <w:t xml:space="preserve">Implementation: </w:t>
+              <w:t>Implementation:</w:t>
+            </w:r>
+            <w:r>
+              <w:rPr>
+                <w:lang w:val="en-US"/>
+              </w:rPr>
+              <w:t xml:space="preserve"> </w:t>
+            </w:r>
+            <w:r>
+              <w:rPr>
+                <w:lang w:val="en-US"/>
+              </w:rPr>
+              <w:t xml:space="preserve">Downloaded </w:t>
+            </w:r>
+            <w:proofErr w:type="spellStart"/>
+            <w:r>
+              <w:rPr>
+                <w:lang w:val="en-US"/>
+              </w:rPr>
+              <w:t>evspsbl</w:t>
+            </w:r>
+            <w:proofErr w:type="spellEnd"/>
+            <w:r>
+              <w:rPr>
+                <w:lang w:val="en-US"/>
+              </w:rPr>
+              <w:t xml:space="preserve"> but to be sure calculated evapotranspiration as well from latent heat flux, temperature and atmospheric pressure and converted it with the </w:t>
+            </w:r>
+            <w:proofErr w:type="spellStart"/>
+            <w:r>
+              <w:rPr>
+                <w:lang w:val="en-US"/>
+              </w:rPr>
+              <w:t>convert_et</w:t>
+            </w:r>
+            <w:proofErr w:type="spellEnd"/>
+            <w:r>
+              <w:rPr>
+                <w:lang w:val="en-US"/>
+              </w:rPr>
+              <w:t xml:space="preserve"> function of the </w:t>
+            </w:r>
+            <w:proofErr w:type="spellStart"/>
+            <w:r>
+              <w:rPr>
+                <w:lang w:val="en-US"/>
+              </w:rPr>
+              <w:t>cwd</w:t>
+            </w:r>
+            <w:proofErr w:type="spellEnd"/>
+            <w:r>
+              <w:rPr>
+                <w:lang w:val="en-US"/>
+              </w:rPr>
+              <w:t xml:space="preserve"> package.</w:t>
+            </w:r>
+            <w:r>
+              <w:rPr>
+                <w:lang w:val="en-US"/>
+              </w:rPr>
+              <w:t xml:space="preserve"> Tran was not furthered described and </w:t>
+            </w:r>
+            <w:proofErr w:type="spellStart"/>
+            <w:r>
+              <w:rPr>
+                <w:lang w:val="en-US"/>
+              </w:rPr>
+              <w:t>evspsbl</w:t>
+            </w:r>
+            <w:proofErr w:type="spellEnd"/>
+            <w:r>
+              <w:rPr>
+                <w:lang w:val="en-US"/>
+              </w:rPr>
+              <w:t xml:space="preserve"> seems to be suitable.</w:t>
+            </w:r>
+            <w:r>
+              <w:rPr>
+                <w:lang w:val="en-US"/>
+              </w:rPr>
+              <w:t xml:space="preserve"> Description: </w:t>
+            </w:r>
+            <w:r>
+              <w:rPr>
+                <w:lang w:val="en-US"/>
+              </w:rPr>
+              <w:t>flux of water into the atmosphere due to conversion of both liquid and solid phases to vapor (from underlying surface and vegetation)</w:t>
             </w:r>
           </w:p>
         </w:tc>
@@ -3216,17 +3366,61 @@
                 <w:lang w:val="en-US"/>
               </w:rPr>
             </w:pPr>
-            <w:r>
-              <w:rPr>
+            <w:proofErr w:type="spellStart"/>
+            <w:r>
+              <w:rPr>
+                <w:b/>
+                <w:bCs/>
                 <w:lang w:val="en-GB"/>
               </w:rPr>
-              <w:t>find out what gridpoint?</w:t>
-            </w:r>
-            <w:r>
-              <w:rPr>
+              <w:t>Gridpoint</w:t>
+            </w:r>
+            <w:proofErr w:type="spellEnd"/>
+            <w:r>
+              <w:rPr>
+                <w:b/>
+                <w:bCs/>
                 <w:lang w:val="en-GB"/>
               </w:rPr>
-              <w:t xml:space="preserve"> Find a nice one.</w:t>
+              <w:t xml:space="preserve"> extraction:</w:t>
+            </w:r>
+            <w:r>
+              <w:rPr>
+                <w:lang w:val="en-GB"/>
+              </w:rPr>
+              <w:t xml:space="preserve"> Random one fine? Should I conduct a grid conversion? </w:t>
+            </w:r>
+            <w:r>
+              <w:rPr>
+                <w:lang w:val="en-GB"/>
+              </w:rPr>
+              <w:t>Do I need to know</w:t>
+            </w:r>
+            <w:r>
+              <w:rPr>
+                <w:lang w:val="en-GB"/>
+              </w:rPr>
+              <w:t xml:space="preserve"> what </w:t>
+            </w:r>
+            <w:proofErr w:type="spellStart"/>
+            <w:r>
+              <w:rPr>
+                <w:lang w:val="en-GB"/>
+              </w:rPr>
+              <w:t>gridpoint</w:t>
+            </w:r>
+            <w:proofErr w:type="spellEnd"/>
+            <w:r>
+              <w:rPr>
+                <w:lang w:val="en-GB"/>
+              </w:rPr>
+              <w:t xml:space="preserve"> it is</w:t>
+            </w:r>
+            <w:r>
+              <w:rPr>
+                <w:lang w:val="en-GB"/>
+              </w:rPr>
+              <w:t>?</w:t>
             </w:r>
           </w:p>
         </w:tc>
@@ -3331,7 +3525,47 @@
               <w:rPr>
                 <w:lang w:val="en-GB"/>
               </w:rPr>
-              <w:t>To calculate et I need daily values but of latent_heat_flux not possible… What do? Interpolate?</w:t>
+              <w:t xml:space="preserve">To calculate et I need daily values but of </w:t>
+            </w:r>
+            <w:proofErr w:type="spellStart"/>
+            <w:r>
+              <w:rPr>
+                <w:lang w:val="en-GB"/>
+              </w:rPr>
+              <w:t>latent_heat_flux</w:t>
+            </w:r>
+            <w:proofErr w:type="spellEnd"/>
+            <w:r>
+              <w:rPr>
+                <w:lang w:val="en-GB"/>
+              </w:rPr>
+              <w:t xml:space="preserve"> not </w:t>
+            </w:r>
+            <w:r>
+              <w:rPr>
+                <w:lang w:val="en-GB"/>
+              </w:rPr>
+              <w:t>available</w:t>
+            </w:r>
+            <w:r>
+              <w:rPr>
+                <w:lang w:val="en-GB"/>
+              </w:rPr>
+              <w:t xml:space="preserve">… </w:t>
+            </w:r>
+            <w:proofErr w:type="gramStart"/>
+            <w:r>
+              <w:rPr>
+                <w:lang w:val="en-GB"/>
+              </w:rPr>
+              <w:t>So</w:t>
+            </w:r>
+            <w:proofErr w:type="gramEnd"/>
+            <w:r>
+              <w:rPr>
+                <w:lang w:val="en-GB"/>
+              </w:rPr>
+              <w:t xml:space="preserve"> I did a linear interpolation. </w:t>
             </w:r>
           </w:p>
         </w:tc>
@@ -3436,7 +3670,35 @@
               <w:rPr>
                 <w:lang w:val="en-GB"/>
               </w:rPr>
-              <w:t>Units of precipitation are special</w:t>
+              <w:t xml:space="preserve">Difference of </w:t>
+            </w:r>
+            <w:proofErr w:type="spellStart"/>
+            <w:r>
+              <w:rPr>
+                <w:lang w:val="en-GB"/>
+              </w:rPr>
+              <w:t>evspsbl</w:t>
+            </w:r>
+            <w:proofErr w:type="spellEnd"/>
+            <w:r>
+              <w:rPr>
+                <w:lang w:val="en-GB"/>
+              </w:rPr>
+              <w:t xml:space="preserve"> and own calculated et is significant. Take </w:t>
+            </w:r>
+            <w:proofErr w:type="spellStart"/>
+            <w:r>
+              <w:rPr>
+                <w:lang w:val="en-GB"/>
+              </w:rPr>
+              <w:t>evspsbl</w:t>
+            </w:r>
+            <w:proofErr w:type="spellEnd"/>
+            <w:r>
+              <w:rPr>
+                <w:lang w:val="en-GB"/>
+              </w:rPr>
+              <w:t>.</w:t>
             </w:r>
           </w:p>
         </w:tc>
@@ -3506,107 +3768,6 @@
               <w:pStyle w:val="FormularZustndig"/>
               <w:rPr>
                 <w:lang w:val="en-US"/>
-              </w:rPr>
-            </w:pPr>
-          </w:p>
-        </w:tc>
-      </w:tr>
-      <w:tr>
-        <w:tc>
-          <w:tcPr>
-            <w:tcW w:w="7619" w:type="dxa"/>
-            <w:tcBorders>
-              <w:top w:val="nil"/>
-              <w:left w:val="nil"/>
-              <w:bottom w:val="nil"/>
-              <w:right w:val="single" w:sz="4" w:space="0" w:color="auto"/>
-            </w:tcBorders>
-            <w:shd w:val="clear" w:color="auto" w:fill="auto"/>
-            <w:tcMar>
-              <w:right w:w="170" w:type="dxa"/>
-            </w:tcMar>
-          </w:tcPr>
-          <w:p>
-            <w:pPr>
-              <w:pStyle w:val="Heading1"/>
-              <w:rPr>
-                <w:lang w:val="en-US"/>
-              </w:rPr>
-            </w:pPr>
-            <w:r>
-              <w:rPr>
-                <w:lang w:val="en-US"/>
-              </w:rPr>
-              <w:t>Literature Research</w:t>
-            </w:r>
-          </w:p>
-        </w:tc>
-        <w:tc>
-          <w:tcPr>
-            <w:tcW w:w="480" w:type="dxa"/>
-            <w:tcBorders>
-              <w:top w:val="nil"/>
-              <w:left w:val="single" w:sz="4" w:space="0" w:color="auto"/>
-              <w:bottom w:val="nil"/>
-              <w:right w:val="nil"/>
-            </w:tcBorders>
-            <w:shd w:val="clear" w:color="auto" w:fill="auto"/>
-            <w:tcMar>
-              <w:top w:w="57" w:type="dxa"/>
-              <w:left w:w="85" w:type="dxa"/>
-              <w:bottom w:w="57" w:type="dxa"/>
-              <w:right w:w="85" w:type="dxa"/>
-            </w:tcMar>
-          </w:tcPr>
-          <w:p>
-            <w:pPr>
-              <w:pStyle w:val="FormularZustndig"/>
-              <w:rPr>
-                <w:lang w:val="en-GB"/>
-              </w:rPr>
-            </w:pPr>
-          </w:p>
-        </w:tc>
-        <w:tc>
-          <w:tcPr>
-            <w:tcW w:w="522" w:type="dxa"/>
-            <w:tcBorders>
-              <w:top w:val="nil"/>
-              <w:left w:val="nil"/>
-              <w:bottom w:val="nil"/>
-              <w:right w:val="nil"/>
-            </w:tcBorders>
-          </w:tcPr>
-          <w:p>
-            <w:pPr>
-              <w:pStyle w:val="FormularZustndig"/>
-              <w:rPr>
-                <w:lang w:val="en-GB"/>
-              </w:rPr>
-            </w:pPr>
-          </w:p>
-        </w:tc>
-        <w:tc>
-          <w:tcPr>
-            <w:tcW w:w="791" w:type="dxa"/>
-            <w:tcBorders>
-              <w:top w:val="nil"/>
-              <w:left w:val="nil"/>
-              <w:bottom w:val="nil"/>
-              <w:right w:val="nil"/>
-            </w:tcBorders>
-            <w:shd w:val="clear" w:color="auto" w:fill="auto"/>
-            <w:tcMar>
-              <w:top w:w="57" w:type="dxa"/>
-              <w:left w:w="85" w:type="dxa"/>
-              <w:bottom w:w="57" w:type="dxa"/>
-            </w:tcMar>
-          </w:tcPr>
-          <w:p>
-            <w:pPr>
-              <w:pStyle w:val="FormularZustndig"/>
-              <w:rPr>
-                <w:lang w:val="en-GB"/>
               </w:rPr>
             </w:pPr>
           </w:p>
@@ -3635,26 +3796,48 @@
                 <w:numId w:val="7"/>
               </w:numPr>
               <w:rPr>
-                <w:lang w:val="en-US"/>
-              </w:rPr>
-            </w:pPr>
-            <w:r>
-              <w:rPr>
-                <w:lang w:val="en-US"/>
-              </w:rPr>
-              <w:t>In the paper you published you take this mass balance approach. So you take the CWD as an indicator for rooting-zone water-storage capacity</w:t>
-            </w:r>
-            <w:r>
-              <w:rPr>
-                <w:lang w:val="en-US"/>
-              </w:rPr>
-              <w:t xml:space="preserve">. In the CWD-estimation section you explain your approach and how you calculated the CWD with an algorithm. </w:t>
-            </w:r>
-            <w:r>
-              <w:rPr>
-                <w:lang w:val="en-US"/>
-              </w:rPr>
-              <w:t>Would it be enough to cite your paper and how you calculate the CWD? Or do I have to go a step further and find a source, where there is described why I can actually take the CWD as an indicator for rooting-zone water-storage capacity?</w:t>
+                <w:lang w:val="en-GB"/>
+              </w:rPr>
+            </w:pPr>
+            <w:r>
+              <w:rPr>
+                <w:b/>
+                <w:bCs/>
+                <w:lang w:val="en-GB"/>
+              </w:rPr>
+              <w:t>Calculation of evapotranspiration</w:t>
+            </w:r>
+            <w:r>
+              <w:rPr>
+                <w:b/>
+                <w:bCs/>
+                <w:lang w:val="en-GB"/>
+              </w:rPr>
+              <w:t>:</w:t>
+            </w:r>
+            <w:r>
+              <w:rPr>
+                <w:lang w:val="en-GB"/>
+              </w:rPr>
+              <w:t xml:space="preserve"> </w:t>
+            </w:r>
+            <w:r>
+              <w:rPr>
+                <w:lang w:val="en-US"/>
+              </w:rPr>
+              <w:t>water-to-energy conversion factor</w:t>
+            </w:r>
+            <w:r>
+              <w:rPr>
+                <w:lang w:val="en-US"/>
+              </w:rPr>
+              <w:t xml:space="preserve"> * net radiation flux</w:t>
+            </w:r>
+            <w:r>
+              <w:rPr>
+                <w:lang w:val="en-US"/>
+              </w:rPr>
+              <w:t xml:space="preserve"> * conversion in desired units mm day-1</w:t>
             </w:r>
           </w:p>
         </w:tc>
@@ -3679,7 +3862,7 @@
             <w:pPr>
               <w:pStyle w:val="FormularZustndig"/>
               <w:rPr>
-                <w:lang w:val="en-GB"/>
+                <w:lang w:val="en-US"/>
               </w:rPr>
             </w:pPr>
           </w:p>
@@ -3698,7 +3881,7 @@
             <w:pPr>
               <w:pStyle w:val="FormularZustndig"/>
               <w:rPr>
-                <w:lang w:val="en-GB"/>
+                <w:lang w:val="en-US"/>
               </w:rPr>
             </w:pPr>
           </w:p>
@@ -3723,108 +3906,7 @@
             <w:pPr>
               <w:pStyle w:val="FormularZustndig"/>
               <w:rPr>
-                <w:lang w:val="en-GB"/>
-              </w:rPr>
-            </w:pPr>
-          </w:p>
-        </w:tc>
-      </w:tr>
-      <w:tr>
-        <w:tc>
-          <w:tcPr>
-            <w:tcW w:w="7619" w:type="dxa"/>
-            <w:tcBorders>
-              <w:top w:val="nil"/>
-              <w:left w:val="nil"/>
-              <w:bottom w:val="nil"/>
-              <w:right w:val="single" w:sz="4" w:space="0" w:color="auto"/>
-            </w:tcBorders>
-            <w:shd w:val="clear" w:color="auto" w:fill="auto"/>
-            <w:tcMar>
-              <w:right w:w="170" w:type="dxa"/>
-            </w:tcMar>
-          </w:tcPr>
-          <w:p>
-            <w:pPr>
-              <w:pStyle w:val="Heading1"/>
-              <w:rPr>
-                <w:lang w:val="en-US"/>
-              </w:rPr>
-            </w:pPr>
-            <w:r>
-              <w:rPr>
-                <w:lang w:val="en-US"/>
-              </w:rPr>
-              <w:t>Open Questions</w:t>
-            </w:r>
-          </w:p>
-        </w:tc>
-        <w:tc>
-          <w:tcPr>
-            <w:tcW w:w="480" w:type="dxa"/>
-            <w:tcBorders>
-              <w:top w:val="nil"/>
-              <w:left w:val="single" w:sz="4" w:space="0" w:color="auto"/>
-              <w:bottom w:val="nil"/>
-              <w:right w:val="nil"/>
-            </w:tcBorders>
-            <w:shd w:val="clear" w:color="auto" w:fill="auto"/>
-            <w:tcMar>
-              <w:top w:w="57" w:type="dxa"/>
-              <w:left w:w="85" w:type="dxa"/>
-              <w:bottom w:w="57" w:type="dxa"/>
-              <w:right w:w="85" w:type="dxa"/>
-            </w:tcMar>
-          </w:tcPr>
-          <w:p>
-            <w:pPr>
-              <w:pStyle w:val="FormularZustndig"/>
-              <w:rPr>
-                <w:lang w:val="en-GB"/>
-              </w:rPr>
-            </w:pPr>
-          </w:p>
-        </w:tc>
-        <w:tc>
-          <w:tcPr>
-            <w:tcW w:w="522" w:type="dxa"/>
-            <w:tcBorders>
-              <w:top w:val="nil"/>
-              <w:left w:val="nil"/>
-              <w:bottom w:val="nil"/>
-              <w:right w:val="nil"/>
-            </w:tcBorders>
-          </w:tcPr>
-          <w:p>
-            <w:pPr>
-              <w:pStyle w:val="FormularZustndig"/>
-              <w:rPr>
-                <w:lang w:val="en-GB"/>
-              </w:rPr>
-            </w:pPr>
-          </w:p>
-        </w:tc>
-        <w:tc>
-          <w:tcPr>
-            <w:tcW w:w="791" w:type="dxa"/>
-            <w:tcBorders>
-              <w:top w:val="nil"/>
-              <w:left w:val="nil"/>
-              <w:bottom w:val="nil"/>
-              <w:right w:val="nil"/>
-            </w:tcBorders>
-            <w:shd w:val="clear" w:color="auto" w:fill="auto"/>
-            <w:tcMar>
-              <w:top w:w="57" w:type="dxa"/>
-              <w:left w:w="85" w:type="dxa"/>
-              <w:bottom w:w="57" w:type="dxa"/>
-            </w:tcMar>
-          </w:tcPr>
-          <w:p>
-            <w:pPr>
-              <w:pStyle w:val="FormularZustndig"/>
-              <w:rPr>
-                <w:lang w:val="en-GB"/>
+                <w:lang w:val="en-US"/>
               </w:rPr>
             </w:pPr>
           </w:p>
@@ -3856,11 +3938,293 @@
                 <w:lang w:val="en-US"/>
               </w:rPr>
             </w:pPr>
-            <w:r>
-              <w:rPr>
-                <w:lang w:val="en-GB"/>
-              </w:rPr>
-              <w:t>I will not be able to put the data in the repository. Is that bad? How will it be a reproducible workflow?</w:t>
+            <w:proofErr w:type="spellStart"/>
+            <w:r>
+              <w:rPr>
+                <w:b/>
+                <w:bCs/>
+                <w:lang w:val="fr-CH"/>
+              </w:rPr>
+              <w:t>Calculate</w:t>
+            </w:r>
+            <w:proofErr w:type="spellEnd"/>
+            <w:r>
+              <w:rPr>
+                <w:b/>
+                <w:bCs/>
+                <w:lang w:val="fr-CH"/>
+              </w:rPr>
+              <w:t xml:space="preserve"> </w:t>
+            </w:r>
+            <w:proofErr w:type="spellStart"/>
+            <w:r>
+              <w:rPr>
+                <w:b/>
+                <w:bCs/>
+                <w:lang w:val="fr-CH"/>
+              </w:rPr>
+              <w:t>potential</w:t>
+            </w:r>
+            <w:proofErr w:type="spellEnd"/>
+            <w:r>
+              <w:rPr>
+                <w:b/>
+                <w:bCs/>
+                <w:lang w:val="fr-CH"/>
+              </w:rPr>
+              <w:t xml:space="preserve"> </w:t>
+            </w:r>
+            <w:proofErr w:type="spellStart"/>
+            <w:proofErr w:type="gramStart"/>
+            <w:r>
+              <w:rPr>
+                <w:b/>
+                <w:bCs/>
+                <w:lang w:val="fr-CH"/>
+              </w:rPr>
+              <w:t>evapotran</w:t>
+            </w:r>
+            <w:r>
+              <w:rPr>
+                <w:b/>
+                <w:bCs/>
+                <w:lang w:val="fr-CH"/>
+              </w:rPr>
+              <w:t>spiration</w:t>
+            </w:r>
+            <w:proofErr w:type="spellEnd"/>
+            <w:r>
+              <w:rPr>
+                <w:b/>
+                <w:bCs/>
+                <w:lang w:val="fr-CH"/>
+              </w:rPr>
+              <w:t>:</w:t>
+            </w:r>
+            <w:proofErr w:type="gramEnd"/>
+            <w:r>
+              <w:rPr>
+                <w:lang w:val="fr-CH"/>
+              </w:rPr>
+              <w:t xml:space="preserve"> </w:t>
+            </w:r>
+            <w:proofErr w:type="spellStart"/>
+            <w:r>
+              <w:rPr>
+                <w:lang w:val="fr-CH"/>
+              </w:rPr>
+              <w:t>et_e</w:t>
+            </w:r>
+            <w:proofErr w:type="spellEnd"/>
+            <w:r>
+              <w:rPr>
+                <w:lang w:val="fr-CH"/>
+              </w:rPr>
+              <w:t xml:space="preserve"> = pet = 1.26 * </w:t>
+            </w:r>
+            <w:proofErr w:type="spellStart"/>
+            <w:r>
+              <w:rPr>
+                <w:lang w:val="fr-CH"/>
+              </w:rPr>
+              <w:t>Rnet</w:t>
+            </w:r>
+            <w:proofErr w:type="spellEnd"/>
+            <w:r>
+              <w:rPr>
+                <w:lang w:val="fr-CH"/>
+              </w:rPr>
+              <w:t xml:space="preserve">. </w:t>
+            </w:r>
+            <w:r>
+              <w:rPr>
+                <w:lang w:val="en-US"/>
+              </w:rPr>
+              <w:t>Po</w:t>
+            </w:r>
+            <w:r>
+              <w:rPr>
+                <w:lang w:val="en-US"/>
+              </w:rPr>
+              <w:t>tential evapotranspiration</w:t>
+            </w:r>
+            <w:r>
+              <w:rPr>
+                <w:lang w:val="en-US"/>
+              </w:rPr>
+              <w:t xml:space="preserve"> is related to </w:t>
+            </w:r>
+            <w:r>
+              <w:rPr>
+                <w:lang w:val="en-US"/>
+              </w:rPr>
+              <w:t>the evapotranspiration</w:t>
+            </w:r>
+            <w:r>
+              <w:rPr>
+                <w:lang w:val="en-US"/>
+              </w:rPr>
+              <w:t xml:space="preserve"> by the Priestley–Taylor coefficient, which may be defined as 1 plus an entrainment factor, (Lhomme, 1997</w:t>
+            </w:r>
+            <w:r>
+              <w:rPr>
+                <w:lang w:val="en-US"/>
+              </w:rPr>
+              <w:t>, p.6</w:t>
+            </w:r>
+            <w:r>
+              <w:rPr>
+                <w:lang w:val="en-US"/>
+              </w:rPr>
+              <w:t>)</w:t>
+            </w:r>
+          </w:p>
+          <w:p>
+            <w:pPr>
+              <w:pStyle w:val="Fliesstext"/>
+              <w:ind w:left="720"/>
+              <w:rPr>
+                <w:lang w:val="en-US"/>
+              </w:rPr>
+            </w:pPr>
+            <w:proofErr w:type="spellStart"/>
+            <w:r>
+              <w:rPr>
+                <w:lang w:val="en-US"/>
+              </w:rPr>
+              <w:t>et_</w:t>
+            </w:r>
+            <w:proofErr w:type="gramStart"/>
+            <w:r>
+              <w:rPr>
+                <w:lang w:val="en-US"/>
+              </w:rPr>
+              <w:t>e</w:t>
+            </w:r>
+            <w:proofErr w:type="spellEnd"/>
+            <w:r>
+              <w:rPr>
+                <w:lang w:val="en-US"/>
+              </w:rPr>
+              <w:t> :</w:t>
+            </w:r>
+            <w:proofErr w:type="gramEnd"/>
+            <w:r>
+              <w:rPr>
+                <w:lang w:val="en-US"/>
+              </w:rPr>
+              <w:t xml:space="preserve"> </w:t>
+            </w:r>
+            <w:proofErr w:type="spellStart"/>
+            <w:r>
+              <w:rPr>
+                <w:lang w:val="en-US"/>
+              </w:rPr>
+              <w:t>latent_heat_flux</w:t>
+            </w:r>
+            <w:proofErr w:type="spellEnd"/>
+            <w:r>
+              <w:rPr>
+                <w:lang w:val="en-US"/>
+              </w:rPr>
+              <w:t xml:space="preserve">. </w:t>
+            </w:r>
+            <w:proofErr w:type="spellStart"/>
+            <w:proofErr w:type="gramStart"/>
+            <w:r>
+              <w:rPr>
+                <w:lang w:val="en-US"/>
+              </w:rPr>
+              <w:t>Rnet</w:t>
+            </w:r>
+            <w:proofErr w:type="spellEnd"/>
+            <w:r>
+              <w:rPr>
+                <w:lang w:val="en-US"/>
+              </w:rPr>
+              <w:t> :</w:t>
+            </w:r>
+            <w:proofErr w:type="gramEnd"/>
+            <w:r>
+              <w:rPr>
+                <w:lang w:val="en-US"/>
+              </w:rPr>
+              <w:t xml:space="preserve"> </w:t>
+            </w:r>
+            <w:proofErr w:type="spellStart"/>
+            <w:r>
+              <w:rPr>
+                <w:lang w:val="en-US"/>
+              </w:rPr>
+              <w:t>SWnet</w:t>
+            </w:r>
+            <w:proofErr w:type="spellEnd"/>
+            <w:r>
+              <w:rPr>
+                <w:lang w:val="en-US"/>
+              </w:rPr>
+              <w:t xml:space="preserve"> + </w:t>
+            </w:r>
+            <w:proofErr w:type="spellStart"/>
+            <w:r>
+              <w:rPr>
+                <w:lang w:val="en-US"/>
+              </w:rPr>
+              <w:t>LWnet</w:t>
+            </w:r>
+            <w:proofErr w:type="spellEnd"/>
+            <w:r>
+              <w:rPr>
+                <w:lang w:val="en-US"/>
+              </w:rPr>
+              <w:t xml:space="preserve"> = (shortwave incoming- shortwave outgoing) + (longwave incoming </w:t>
+            </w:r>
+            <w:r>
+              <w:rPr>
+                <w:lang w:val="en-US"/>
+              </w:rPr>
+              <w:t>–</w:t>
+            </w:r>
+            <w:r>
+              <w:rPr>
+                <w:lang w:val="en-US"/>
+              </w:rPr>
+              <w:t xml:space="preserve"> l</w:t>
+            </w:r>
+            <w:r>
+              <w:rPr>
+                <w:lang w:val="en-US"/>
+              </w:rPr>
+              <w:t>ongwave outgoing)</w:t>
+            </w:r>
+            <w:r>
+              <w:rPr>
+                <w:lang w:val="en-US"/>
+              </w:rPr>
+              <w:t xml:space="preserve">. </w:t>
+            </w:r>
+            <w:r>
+              <w:rPr>
+                <w:highlight w:val="yellow"/>
+                <w:lang w:val="en-US"/>
+              </w:rPr>
+              <w:t xml:space="preserve">But why do we take for the evapotranspiration the </w:t>
+            </w:r>
+            <w:proofErr w:type="spellStart"/>
+            <w:r>
+              <w:rPr>
+                <w:highlight w:val="yellow"/>
+                <w:lang w:val="en-US"/>
+              </w:rPr>
+              <w:t>latent_heat_flux</w:t>
+            </w:r>
+            <w:proofErr w:type="spellEnd"/>
+            <w:r>
+              <w:rPr>
+                <w:highlight w:val="yellow"/>
+                <w:lang w:val="en-US"/>
+              </w:rPr>
+              <w:t xml:space="preserve"> and for the potential evapotranspiration the net Radiation?</w:t>
             </w:r>
           </w:p>
         </w:tc>
@@ -3885,7 +4249,7 @@
             <w:pPr>
               <w:pStyle w:val="FormularZustndig"/>
               <w:rPr>
-                <w:lang w:val="en-GB"/>
+                <w:lang w:val="en-US"/>
               </w:rPr>
             </w:pPr>
           </w:p>
@@ -3904,7 +4268,7 @@
             <w:pPr>
               <w:pStyle w:val="FormularZustndig"/>
               <w:rPr>
-                <w:lang w:val="en-GB"/>
+                <w:lang w:val="en-US"/>
               </w:rPr>
             </w:pPr>
           </w:p>
@@ -3929,7 +4293,7 @@
             <w:pPr>
               <w:pStyle w:val="FormularZustndig"/>
               <w:rPr>
-                <w:lang w:val="en-GB"/>
+                <w:lang w:val="en-US"/>
               </w:rPr>
             </w:pPr>
           </w:p>
@@ -3958,14 +4322,586 @@
                 <w:numId w:val="7"/>
               </w:numPr>
               <w:rPr>
+                <w:lang w:val="en-US"/>
+              </w:rPr>
+            </w:pPr>
+            <w:r>
+              <w:rPr>
+                <w:lang w:val="en-US"/>
+              </w:rPr>
+              <w:t>Why is there a correlation between et and precipitation?</w:t>
+            </w:r>
+          </w:p>
+        </w:tc>
+        <w:tc>
+          <w:tcPr>
+            <w:tcW w:w="480" w:type="dxa"/>
+            <w:tcBorders>
+              <w:top w:val="nil"/>
+              <w:left w:val="single" w:sz="4" w:space="0" w:color="auto"/>
+              <w:bottom w:val="nil"/>
+              <w:right w:val="nil"/>
+            </w:tcBorders>
+            <w:shd w:val="clear" w:color="auto" w:fill="auto"/>
+            <w:tcMar>
+              <w:top w:w="57" w:type="dxa"/>
+              <w:left w:w="85" w:type="dxa"/>
+              <w:bottom w:w="57" w:type="dxa"/>
+              <w:right w:w="85" w:type="dxa"/>
+            </w:tcMar>
+          </w:tcPr>
+          <w:p>
+            <w:pPr>
+              <w:pStyle w:val="FormularZustndig"/>
+              <w:rPr>
+                <w:lang w:val="en-US"/>
+              </w:rPr>
+            </w:pPr>
+          </w:p>
+        </w:tc>
+        <w:tc>
+          <w:tcPr>
+            <w:tcW w:w="522" w:type="dxa"/>
+            <w:tcBorders>
+              <w:top w:val="nil"/>
+              <w:left w:val="nil"/>
+              <w:bottom w:val="nil"/>
+              <w:right w:val="nil"/>
+            </w:tcBorders>
+          </w:tcPr>
+          <w:p>
+            <w:pPr>
+              <w:pStyle w:val="FormularZustndig"/>
+              <w:rPr>
+                <w:lang w:val="en-US"/>
+              </w:rPr>
+            </w:pPr>
+          </w:p>
+        </w:tc>
+        <w:tc>
+          <w:tcPr>
+            <w:tcW w:w="791" w:type="dxa"/>
+            <w:tcBorders>
+              <w:top w:val="nil"/>
+              <w:left w:val="nil"/>
+              <w:bottom w:val="nil"/>
+              <w:right w:val="nil"/>
+            </w:tcBorders>
+            <w:shd w:val="clear" w:color="auto" w:fill="auto"/>
+            <w:tcMar>
+              <w:top w:w="57" w:type="dxa"/>
+              <w:left w:w="85" w:type="dxa"/>
+              <w:bottom w:w="57" w:type="dxa"/>
+            </w:tcMar>
+          </w:tcPr>
+          <w:p>
+            <w:pPr>
+              <w:pStyle w:val="FormularZustndig"/>
+              <w:rPr>
+                <w:lang w:val="en-US"/>
+              </w:rPr>
+            </w:pPr>
+          </w:p>
+        </w:tc>
+      </w:tr>
+      <w:tr>
+        <w:tc>
+          <w:tcPr>
+            <w:tcW w:w="7619" w:type="dxa"/>
+            <w:tcBorders>
+              <w:top w:val="nil"/>
+              <w:left w:val="nil"/>
+              <w:bottom w:val="nil"/>
+              <w:right w:val="single" w:sz="4" w:space="0" w:color="auto"/>
+            </w:tcBorders>
+            <w:shd w:val="clear" w:color="auto" w:fill="auto"/>
+            <w:tcMar>
+              <w:right w:w="170" w:type="dxa"/>
+            </w:tcMar>
+          </w:tcPr>
+          <w:p>
+            <w:pPr>
+              <w:pStyle w:val="Heading1"/>
+              <w:rPr>
+                <w:lang w:val="en-US"/>
+              </w:rPr>
+            </w:pPr>
+            <w:r>
+              <w:rPr>
+                <w:lang w:val="en-US"/>
+              </w:rPr>
+              <w:t>Literature Research</w:t>
+            </w:r>
+          </w:p>
+        </w:tc>
+        <w:tc>
+          <w:tcPr>
+            <w:tcW w:w="480" w:type="dxa"/>
+            <w:tcBorders>
+              <w:top w:val="nil"/>
+              <w:left w:val="single" w:sz="4" w:space="0" w:color="auto"/>
+              <w:bottom w:val="nil"/>
+              <w:right w:val="nil"/>
+            </w:tcBorders>
+            <w:shd w:val="clear" w:color="auto" w:fill="auto"/>
+            <w:tcMar>
+              <w:top w:w="57" w:type="dxa"/>
+              <w:left w:w="85" w:type="dxa"/>
+              <w:bottom w:w="57" w:type="dxa"/>
+              <w:right w:w="85" w:type="dxa"/>
+            </w:tcMar>
+          </w:tcPr>
+          <w:p>
+            <w:pPr>
+              <w:pStyle w:val="FormularZustndig"/>
+              <w:rPr>
                 <w:lang w:val="en-GB"/>
               </w:rPr>
             </w:pPr>
-            <w:r>
+          </w:p>
+        </w:tc>
+        <w:tc>
+          <w:tcPr>
+            <w:tcW w:w="522" w:type="dxa"/>
+            <w:tcBorders>
+              <w:top w:val="nil"/>
+              <w:left w:val="nil"/>
+              <w:bottom w:val="nil"/>
+              <w:right w:val="nil"/>
+            </w:tcBorders>
+          </w:tcPr>
+          <w:p>
+            <w:pPr>
+              <w:pStyle w:val="FormularZustndig"/>
               <w:rPr>
                 <w:lang w:val="en-GB"/>
               </w:rPr>
-              <w:t>Readme on infos about data download needed in the repo? I put it under data raw although it’s not the actual data</w:t>
+            </w:pPr>
+          </w:p>
+        </w:tc>
+        <w:tc>
+          <w:tcPr>
+            <w:tcW w:w="791" w:type="dxa"/>
+            <w:tcBorders>
+              <w:top w:val="nil"/>
+              <w:left w:val="nil"/>
+              <w:bottom w:val="nil"/>
+              <w:right w:val="nil"/>
+            </w:tcBorders>
+            <w:shd w:val="clear" w:color="auto" w:fill="auto"/>
+            <w:tcMar>
+              <w:top w:w="57" w:type="dxa"/>
+              <w:left w:w="85" w:type="dxa"/>
+              <w:bottom w:w="57" w:type="dxa"/>
+            </w:tcMar>
+          </w:tcPr>
+          <w:p>
+            <w:pPr>
+              <w:pStyle w:val="FormularZustndig"/>
+              <w:rPr>
+                <w:lang w:val="en-GB"/>
+              </w:rPr>
+            </w:pPr>
+          </w:p>
+        </w:tc>
+      </w:tr>
+      <w:tr>
+        <w:tc>
+          <w:tcPr>
+            <w:tcW w:w="7619" w:type="dxa"/>
+            <w:tcBorders>
+              <w:top w:val="nil"/>
+              <w:left w:val="nil"/>
+              <w:bottom w:val="nil"/>
+              <w:right w:val="single" w:sz="4" w:space="0" w:color="auto"/>
+            </w:tcBorders>
+            <w:shd w:val="clear" w:color="auto" w:fill="auto"/>
+            <w:tcMar>
+              <w:right w:w="170" w:type="dxa"/>
+            </w:tcMar>
+          </w:tcPr>
+          <w:p>
+            <w:pPr>
+              <w:pStyle w:val="Fliesstext"/>
+              <w:numPr>
+                <w:ilvl w:val="0"/>
+                <w:numId w:val="7"/>
+              </w:numPr>
+              <w:rPr>
+                <w:lang w:val="en-US"/>
+              </w:rPr>
+            </w:pPr>
+            <w:r>
+              <w:rPr>
+                <w:lang w:val="en-US"/>
+              </w:rPr>
+              <w:t xml:space="preserve">In the paper you published you take this mass balance approach. </w:t>
+            </w:r>
+            <w:proofErr w:type="gramStart"/>
+            <w:r>
+              <w:rPr>
+                <w:lang w:val="en-US"/>
+              </w:rPr>
+              <w:t>So</w:t>
+            </w:r>
+            <w:proofErr w:type="gramEnd"/>
+            <w:r>
+              <w:rPr>
+                <w:lang w:val="en-US"/>
+              </w:rPr>
+              <w:t xml:space="preserve"> you take the CWD as an indicator for rooting-zone water-storage capacity</w:t>
+            </w:r>
+            <w:r>
+              <w:rPr>
+                <w:lang w:val="en-US"/>
+              </w:rPr>
+              <w:t xml:space="preserve">. In the CWD-estimation section you explain your approach and how you calculated the CWD with an algorithm. </w:t>
+            </w:r>
+            <w:r>
+              <w:rPr>
+                <w:lang w:val="en-US"/>
+              </w:rPr>
+              <w:t xml:space="preserve">Would it be enough to cite your paper and how you calculate the CWD? Or do I have to go a step further and find a source, where there is described why I can </w:t>
+            </w:r>
+            <w:proofErr w:type="gramStart"/>
+            <w:r>
+              <w:rPr>
+                <w:lang w:val="en-US"/>
+              </w:rPr>
+              <w:t>actually take</w:t>
+            </w:r>
+            <w:proofErr w:type="gramEnd"/>
+            <w:r>
+              <w:rPr>
+                <w:lang w:val="en-US"/>
+              </w:rPr>
+              <w:t xml:space="preserve"> the CWD as an indicator for rooting-zone water-storage capacity?</w:t>
+            </w:r>
+          </w:p>
+        </w:tc>
+        <w:tc>
+          <w:tcPr>
+            <w:tcW w:w="480" w:type="dxa"/>
+            <w:tcBorders>
+              <w:top w:val="nil"/>
+              <w:left w:val="single" w:sz="4" w:space="0" w:color="auto"/>
+              <w:bottom w:val="nil"/>
+              <w:right w:val="nil"/>
+            </w:tcBorders>
+            <w:shd w:val="clear" w:color="auto" w:fill="auto"/>
+            <w:tcMar>
+              <w:top w:w="57" w:type="dxa"/>
+              <w:left w:w="85" w:type="dxa"/>
+              <w:bottom w:w="57" w:type="dxa"/>
+              <w:right w:w="85" w:type="dxa"/>
+            </w:tcMar>
+          </w:tcPr>
+          <w:p>
+            <w:pPr>
+              <w:pStyle w:val="FormularZustndig"/>
+              <w:rPr>
+                <w:lang w:val="en-GB"/>
+              </w:rPr>
+            </w:pPr>
+          </w:p>
+        </w:tc>
+        <w:tc>
+          <w:tcPr>
+            <w:tcW w:w="522" w:type="dxa"/>
+            <w:tcBorders>
+              <w:top w:val="nil"/>
+              <w:left w:val="nil"/>
+              <w:bottom w:val="nil"/>
+              <w:right w:val="nil"/>
+            </w:tcBorders>
+          </w:tcPr>
+          <w:p>
+            <w:pPr>
+              <w:pStyle w:val="FormularZustndig"/>
+              <w:rPr>
+                <w:lang w:val="en-GB"/>
+              </w:rPr>
+            </w:pPr>
+          </w:p>
+        </w:tc>
+        <w:tc>
+          <w:tcPr>
+            <w:tcW w:w="791" w:type="dxa"/>
+            <w:tcBorders>
+              <w:top w:val="nil"/>
+              <w:left w:val="nil"/>
+              <w:bottom w:val="nil"/>
+              <w:right w:val="nil"/>
+            </w:tcBorders>
+            <w:shd w:val="clear" w:color="auto" w:fill="auto"/>
+            <w:tcMar>
+              <w:top w:w="57" w:type="dxa"/>
+              <w:left w:w="85" w:type="dxa"/>
+              <w:bottom w:w="57" w:type="dxa"/>
+            </w:tcMar>
+          </w:tcPr>
+          <w:p>
+            <w:pPr>
+              <w:pStyle w:val="FormularZustndig"/>
+              <w:rPr>
+                <w:lang w:val="en-GB"/>
+              </w:rPr>
+            </w:pPr>
+          </w:p>
+        </w:tc>
+      </w:tr>
+      <w:tr>
+        <w:tc>
+          <w:tcPr>
+            <w:tcW w:w="7619" w:type="dxa"/>
+            <w:tcBorders>
+              <w:top w:val="nil"/>
+              <w:left w:val="nil"/>
+              <w:bottom w:val="nil"/>
+              <w:right w:val="single" w:sz="4" w:space="0" w:color="auto"/>
+            </w:tcBorders>
+            <w:shd w:val="clear" w:color="auto" w:fill="auto"/>
+            <w:tcMar>
+              <w:right w:w="170" w:type="dxa"/>
+            </w:tcMar>
+          </w:tcPr>
+          <w:p>
+            <w:pPr>
+              <w:pStyle w:val="Heading1"/>
+              <w:rPr>
+                <w:lang w:val="en-US"/>
+              </w:rPr>
+            </w:pPr>
+            <w:r>
+              <w:rPr>
+                <w:lang w:val="en-US"/>
+              </w:rPr>
+              <w:t>Open Questions</w:t>
+            </w:r>
+          </w:p>
+        </w:tc>
+        <w:tc>
+          <w:tcPr>
+            <w:tcW w:w="480" w:type="dxa"/>
+            <w:tcBorders>
+              <w:top w:val="nil"/>
+              <w:left w:val="single" w:sz="4" w:space="0" w:color="auto"/>
+              <w:bottom w:val="nil"/>
+              <w:right w:val="nil"/>
+            </w:tcBorders>
+            <w:shd w:val="clear" w:color="auto" w:fill="auto"/>
+            <w:tcMar>
+              <w:top w:w="57" w:type="dxa"/>
+              <w:left w:w="85" w:type="dxa"/>
+              <w:bottom w:w="57" w:type="dxa"/>
+              <w:right w:w="85" w:type="dxa"/>
+            </w:tcMar>
+          </w:tcPr>
+          <w:p>
+            <w:pPr>
+              <w:pStyle w:val="FormularZustndig"/>
+              <w:rPr>
+                <w:lang w:val="en-GB"/>
+              </w:rPr>
+            </w:pPr>
+          </w:p>
+        </w:tc>
+        <w:tc>
+          <w:tcPr>
+            <w:tcW w:w="522" w:type="dxa"/>
+            <w:tcBorders>
+              <w:top w:val="nil"/>
+              <w:left w:val="nil"/>
+              <w:bottom w:val="nil"/>
+              <w:right w:val="nil"/>
+            </w:tcBorders>
+          </w:tcPr>
+          <w:p>
+            <w:pPr>
+              <w:pStyle w:val="FormularZustndig"/>
+              <w:rPr>
+                <w:lang w:val="en-GB"/>
+              </w:rPr>
+            </w:pPr>
+          </w:p>
+        </w:tc>
+        <w:tc>
+          <w:tcPr>
+            <w:tcW w:w="791" w:type="dxa"/>
+            <w:tcBorders>
+              <w:top w:val="nil"/>
+              <w:left w:val="nil"/>
+              <w:bottom w:val="nil"/>
+              <w:right w:val="nil"/>
+            </w:tcBorders>
+            <w:shd w:val="clear" w:color="auto" w:fill="auto"/>
+            <w:tcMar>
+              <w:top w:w="57" w:type="dxa"/>
+              <w:left w:w="85" w:type="dxa"/>
+              <w:bottom w:w="57" w:type="dxa"/>
+            </w:tcMar>
+          </w:tcPr>
+          <w:p>
+            <w:pPr>
+              <w:pStyle w:val="FormularZustndig"/>
+              <w:rPr>
+                <w:lang w:val="en-GB"/>
+              </w:rPr>
+            </w:pPr>
+          </w:p>
+        </w:tc>
+      </w:tr>
+      <w:tr>
+        <w:tc>
+          <w:tcPr>
+            <w:tcW w:w="7619" w:type="dxa"/>
+            <w:tcBorders>
+              <w:top w:val="nil"/>
+              <w:left w:val="nil"/>
+              <w:bottom w:val="nil"/>
+              <w:right w:val="single" w:sz="4" w:space="0" w:color="auto"/>
+            </w:tcBorders>
+            <w:shd w:val="clear" w:color="auto" w:fill="auto"/>
+            <w:tcMar>
+              <w:right w:w="170" w:type="dxa"/>
+            </w:tcMar>
+          </w:tcPr>
+          <w:p>
+            <w:pPr>
+              <w:pStyle w:val="Fliesstext"/>
+              <w:numPr>
+                <w:ilvl w:val="0"/>
+                <w:numId w:val="7"/>
+              </w:numPr>
+              <w:rPr>
+                <w:lang w:val="en-US"/>
+              </w:rPr>
+            </w:pPr>
+            <w:r>
+              <w:rPr>
+                <w:lang w:val="en-GB"/>
+              </w:rPr>
+              <w:t>I will not be able to put the data in the repository. Is that bad? How will it be a reproducible workflow?</w:t>
+            </w:r>
+          </w:p>
+        </w:tc>
+        <w:tc>
+          <w:tcPr>
+            <w:tcW w:w="480" w:type="dxa"/>
+            <w:tcBorders>
+              <w:top w:val="nil"/>
+              <w:left w:val="single" w:sz="4" w:space="0" w:color="auto"/>
+              <w:bottom w:val="nil"/>
+              <w:right w:val="nil"/>
+            </w:tcBorders>
+            <w:shd w:val="clear" w:color="auto" w:fill="auto"/>
+            <w:tcMar>
+              <w:top w:w="57" w:type="dxa"/>
+              <w:left w:w="85" w:type="dxa"/>
+              <w:bottom w:w="57" w:type="dxa"/>
+              <w:right w:w="85" w:type="dxa"/>
+            </w:tcMar>
+          </w:tcPr>
+          <w:p>
+            <w:pPr>
+              <w:pStyle w:val="FormularZustndig"/>
+              <w:rPr>
+                <w:lang w:val="en-GB"/>
+              </w:rPr>
+            </w:pPr>
+          </w:p>
+        </w:tc>
+        <w:tc>
+          <w:tcPr>
+            <w:tcW w:w="522" w:type="dxa"/>
+            <w:tcBorders>
+              <w:top w:val="nil"/>
+              <w:left w:val="nil"/>
+              <w:bottom w:val="nil"/>
+              <w:right w:val="nil"/>
+            </w:tcBorders>
+          </w:tcPr>
+          <w:p>
+            <w:pPr>
+              <w:pStyle w:val="FormularZustndig"/>
+              <w:rPr>
+                <w:lang w:val="en-GB"/>
+              </w:rPr>
+            </w:pPr>
+          </w:p>
+        </w:tc>
+        <w:tc>
+          <w:tcPr>
+            <w:tcW w:w="791" w:type="dxa"/>
+            <w:tcBorders>
+              <w:top w:val="nil"/>
+              <w:left w:val="nil"/>
+              <w:bottom w:val="nil"/>
+              <w:right w:val="nil"/>
+            </w:tcBorders>
+            <w:shd w:val="clear" w:color="auto" w:fill="auto"/>
+            <w:tcMar>
+              <w:top w:w="57" w:type="dxa"/>
+              <w:left w:w="85" w:type="dxa"/>
+              <w:bottom w:w="57" w:type="dxa"/>
+            </w:tcMar>
+          </w:tcPr>
+          <w:p>
+            <w:pPr>
+              <w:pStyle w:val="FormularZustndig"/>
+              <w:rPr>
+                <w:lang w:val="en-GB"/>
+              </w:rPr>
+            </w:pPr>
+          </w:p>
+        </w:tc>
+      </w:tr>
+      <w:tr>
+        <w:tc>
+          <w:tcPr>
+            <w:tcW w:w="7619" w:type="dxa"/>
+            <w:tcBorders>
+              <w:top w:val="nil"/>
+              <w:left w:val="nil"/>
+              <w:bottom w:val="nil"/>
+              <w:right w:val="single" w:sz="4" w:space="0" w:color="auto"/>
+            </w:tcBorders>
+            <w:shd w:val="clear" w:color="auto" w:fill="auto"/>
+            <w:tcMar>
+              <w:right w:w="170" w:type="dxa"/>
+            </w:tcMar>
+          </w:tcPr>
+          <w:p>
+            <w:pPr>
+              <w:pStyle w:val="Fliesstext"/>
+              <w:numPr>
+                <w:ilvl w:val="0"/>
+                <w:numId w:val="7"/>
+              </w:numPr>
+              <w:rPr>
+                <w:lang w:val="en-GB"/>
+              </w:rPr>
+            </w:pPr>
+            <w:r>
+              <w:rPr>
+                <w:lang w:val="en-GB"/>
+              </w:rPr>
+              <w:lastRenderedPageBreak/>
+              <w:t xml:space="preserve">Readme on </w:t>
+            </w:r>
+            <w:proofErr w:type="spellStart"/>
+            <w:r>
+              <w:rPr>
+                <w:lang w:val="en-GB"/>
+              </w:rPr>
+              <w:t>infos</w:t>
+            </w:r>
+            <w:proofErr w:type="spellEnd"/>
+            <w:r>
+              <w:rPr>
+                <w:lang w:val="en-GB"/>
+              </w:rPr>
+              <w:t xml:space="preserve"> about data download needed in the repo? I put it under data raw although it’s not the actual data</w:t>
             </w:r>
           </w:p>
         </w:tc>
@@ -4291,20 +5227,24 @@
           <w:pPr>
             <w:pStyle w:val="BeKopfFusslinks"/>
           </w:pPr>
+          <w:proofErr w:type="gramStart"/>
           <w:r>
             <w:t>Bachelor</w:t>
           </w:r>
           <w:r>
             <w:t xml:space="preserve"> Thesis</w:t>
           </w:r>
+          <w:proofErr w:type="gramEnd"/>
         </w:p>
         <w:p>
           <w:pPr>
             <w:pStyle w:val="BeKopfFusslinks"/>
           </w:pPr>
+          <w:proofErr w:type="spellStart"/>
           <w:r>
             <w:t>Discussion</w:t>
           </w:r>
+          <w:proofErr w:type="spellEnd"/>
         </w:p>
       </w:tc>
       <w:tc>
@@ -4951,6 +5891,118 @@
     </w:lvl>
   </w:abstractNum>
   <w:abstractNum w:abstractNumId="4" w15:restartNumberingAfterBreak="0">
+    <w:nsid w:val="0CF8269F"/>
+    <w:multiLevelType w:val="hybridMultilevel"/>
+    <w:tmpl w:val="F45057E0"/>
+    <w:lvl w:ilvl="0" w:tplc="45C06DCE">
+      <w:numFmt w:val="bullet"/>
+      <w:lvlText w:val="-"/>
+      <w:lvlJc w:val="left"/>
+      <w:pPr>
+        <w:ind w:left="720" w:hanging="360"/>
+      </w:pPr>
+      <w:rPr>
+        <w:rFonts w:ascii="Calibri" w:eastAsiaTheme="minorHAnsi" w:hAnsi="Calibri" w:cs="Calibri" w:hint="default"/>
+      </w:rPr>
+    </w:lvl>
+    <w:lvl w:ilvl="1" w:tplc="08070003">
+      <w:start w:val="1"/>
+      <w:numFmt w:val="bullet"/>
+      <w:lvlText w:val="o"/>
+      <w:lvlJc w:val="left"/>
+      <w:pPr>
+        <w:ind w:left="1440" w:hanging="360"/>
+      </w:pPr>
+      <w:rPr>
+        <w:rFonts w:ascii="Courier New" w:hAnsi="Courier New" w:cs="Courier New" w:hint="default"/>
+      </w:rPr>
+    </w:lvl>
+    <w:lvl w:ilvl="2" w:tplc="08070005">
+      <w:start w:val="1"/>
+      <w:numFmt w:val="bullet"/>
+      <w:lvlText w:val=""/>
+      <w:lvlJc w:val="left"/>
+      <w:pPr>
+        <w:ind w:left="2160" w:hanging="360"/>
+      </w:pPr>
+      <w:rPr>
+        <w:rFonts w:ascii="Wingdings" w:hAnsi="Wingdings" w:hint="default"/>
+      </w:rPr>
+    </w:lvl>
+    <w:lvl w:ilvl="3" w:tplc="08070001">
+      <w:start w:val="1"/>
+      <w:numFmt w:val="bullet"/>
+      <w:lvlText w:val=""/>
+      <w:lvlJc w:val="left"/>
+      <w:pPr>
+        <w:ind w:left="2880" w:hanging="360"/>
+      </w:pPr>
+      <w:rPr>
+        <w:rFonts w:ascii="Symbol" w:hAnsi="Symbol" w:hint="default"/>
+      </w:rPr>
+    </w:lvl>
+    <w:lvl w:ilvl="4" w:tplc="08070003">
+      <w:start w:val="1"/>
+      <w:numFmt w:val="bullet"/>
+      <w:lvlText w:val="o"/>
+      <w:lvlJc w:val="left"/>
+      <w:pPr>
+        <w:ind w:left="3600" w:hanging="360"/>
+      </w:pPr>
+      <w:rPr>
+        <w:rFonts w:ascii="Courier New" w:hAnsi="Courier New" w:cs="Courier New" w:hint="default"/>
+      </w:rPr>
+    </w:lvl>
+    <w:lvl w:ilvl="5" w:tplc="08070005">
+      <w:start w:val="1"/>
+      <w:numFmt w:val="bullet"/>
+      <w:lvlText w:val=""/>
+      <w:lvlJc w:val="left"/>
+      <w:pPr>
+        <w:ind w:left="4320" w:hanging="360"/>
+      </w:pPr>
+      <w:rPr>
+        <w:rFonts w:ascii="Wingdings" w:hAnsi="Wingdings" w:hint="default"/>
+      </w:rPr>
+    </w:lvl>
+    <w:lvl w:ilvl="6" w:tplc="08070001">
+      <w:start w:val="1"/>
+      <w:numFmt w:val="bullet"/>
+      <w:lvlText w:val=""/>
+      <w:lvlJc w:val="left"/>
+      <w:pPr>
+        <w:ind w:left="5040" w:hanging="360"/>
+      </w:pPr>
+      <w:rPr>
+        <w:rFonts w:ascii="Symbol" w:hAnsi="Symbol" w:hint="default"/>
+      </w:rPr>
+    </w:lvl>
+    <w:lvl w:ilvl="7" w:tplc="08070003">
+      <w:start w:val="1"/>
+      <w:numFmt w:val="bullet"/>
+      <w:lvlText w:val="o"/>
+      <w:lvlJc w:val="left"/>
+      <w:pPr>
+        <w:ind w:left="5760" w:hanging="360"/>
+      </w:pPr>
+      <w:rPr>
+        <w:rFonts w:ascii="Courier New" w:hAnsi="Courier New" w:cs="Courier New" w:hint="default"/>
+      </w:rPr>
+    </w:lvl>
+    <w:lvl w:ilvl="8" w:tplc="08070005">
+      <w:start w:val="1"/>
+      <w:numFmt w:val="bullet"/>
+      <w:lvlText w:val=""/>
+      <w:lvlJc w:val="left"/>
+      <w:pPr>
+        <w:ind w:left="6480" w:hanging="360"/>
+      </w:pPr>
+      <w:rPr>
+        <w:rFonts w:ascii="Wingdings" w:hAnsi="Wingdings" w:hint="default"/>
+      </w:rPr>
+    </w:lvl>
+  </w:abstractNum>
+  <w:abstractNum w:abstractNumId="5" w15:restartNumberingAfterBreak="0">
     <w:nsid w:val="22A723F0"/>
     <w:multiLevelType w:val="multilevel"/>
     <w:tmpl w:val="D9705D64"/>
@@ -5099,7 +6151,7 @@
       </w:rPr>
     </w:lvl>
   </w:abstractNum>
-  <w:abstractNum w:abstractNumId="5" w15:restartNumberingAfterBreak="0">
+  <w:abstractNum w:abstractNumId="6" w15:restartNumberingAfterBreak="0">
     <w:nsid w:val="451A4C45"/>
     <w:multiLevelType w:val="hybridMultilevel"/>
     <w:tmpl w:val="79541D26"/>
@@ -5212,7 +6264,7 @@
       </w:rPr>
     </w:lvl>
   </w:abstractNum>
-  <w:abstractNum w:abstractNumId="6" w15:restartNumberingAfterBreak="0">
+  <w:abstractNum w:abstractNumId="7" w15:restartNumberingAfterBreak="0">
     <w:nsid w:val="5C19033D"/>
     <w:multiLevelType w:val="multilevel"/>
     <w:tmpl w:val="BE3A70EE"/>
@@ -5361,7 +6413,7 @@
       </w:rPr>
     </w:lvl>
   </w:abstractNum>
-  <w:abstractNum w:abstractNumId="7" w15:restartNumberingAfterBreak="0">
+  <w:abstractNum w:abstractNumId="8" w15:restartNumberingAfterBreak="0">
     <w:nsid w:val="61137249"/>
     <w:multiLevelType w:val="hybridMultilevel"/>
     <w:tmpl w:val="13AE82EC"/>
@@ -5474,7 +6526,7 @@
       </w:rPr>
     </w:lvl>
   </w:abstractNum>
-  <w:abstractNum w:abstractNumId="8" w15:restartNumberingAfterBreak="0">
+  <w:abstractNum w:abstractNumId="9" w15:restartNumberingAfterBreak="0">
     <w:nsid w:val="69675A48"/>
     <w:multiLevelType w:val="multilevel"/>
     <w:tmpl w:val="50D2DC1A"/>
@@ -5625,7 +6677,7 @@
       </w:rPr>
     </w:lvl>
   </w:abstractNum>
-  <w:abstractNum w:abstractNumId="9" w15:restartNumberingAfterBreak="0">
+  <w:abstractNum w:abstractNumId="10" w15:restartNumberingAfterBreak="0">
     <w:nsid w:val="6B8A6321"/>
     <w:multiLevelType w:val="multilevel"/>
     <w:tmpl w:val="0AEC4002"/>
@@ -5766,7 +6818,7 @@
       </w:rPr>
     </w:lvl>
   </w:abstractNum>
-  <w:abstractNum w:abstractNumId="10" w15:restartNumberingAfterBreak="0">
+  <w:abstractNum w:abstractNumId="11" w15:restartNumberingAfterBreak="0">
     <w:nsid w:val="6E080ACE"/>
     <w:multiLevelType w:val="multilevel"/>
     <w:tmpl w:val="606A5E02"/>
@@ -5915,7 +6967,7 @@
       </w:rPr>
     </w:lvl>
   </w:abstractNum>
-  <w:abstractNum w:abstractNumId="11" w15:restartNumberingAfterBreak="0">
+  <w:abstractNum w:abstractNumId="12" w15:restartNumberingAfterBreak="0">
     <w:nsid w:val="774322BD"/>
     <w:multiLevelType w:val="multilevel"/>
     <w:tmpl w:val="AA225BC4"/>
@@ -6064,7 +7116,7 @@
       </w:rPr>
     </w:lvl>
   </w:abstractNum>
-  <w:abstractNum w:abstractNumId="12" w15:restartNumberingAfterBreak="0">
+  <w:abstractNum w:abstractNumId="13" w15:restartNumberingAfterBreak="0">
     <w:nsid w:val="7B0006AD"/>
     <w:multiLevelType w:val="multilevel"/>
     <w:tmpl w:val="4246E92C"/>
@@ -6205,7 +7257,7 @@
       </w:rPr>
     </w:lvl>
   </w:abstractNum>
-  <w:abstractNum w:abstractNumId="13" w15:restartNumberingAfterBreak="0">
+  <w:abstractNum w:abstractNumId="14" w15:restartNumberingAfterBreak="0">
     <w:nsid w:val="7F203B19"/>
     <w:multiLevelType w:val="multilevel"/>
     <w:tmpl w:val="5BF2DCF4"/>
@@ -6347,7 +7399,7 @@
     </w:lvl>
   </w:abstractNum>
   <w:num w:numId="1" w16cid:durableId="758675674">
-    <w:abstractNumId w:val="12"/>
+    <w:abstractNumId w:val="13"/>
   </w:num>
   <w:num w:numId="2" w16cid:durableId="701857680">
     <w:abstractNumId w:val="3"/>
@@ -6356,58 +7408,61 @@
     <w:abstractNumId w:val="2"/>
   </w:num>
   <w:num w:numId="4" w16cid:durableId="734087230">
+    <w:abstractNumId w:val="10"/>
+  </w:num>
+  <w:num w:numId="5" w16cid:durableId="2116442605">
+    <w:abstractNumId w:val="14"/>
+  </w:num>
+  <w:num w:numId="6" w16cid:durableId="1468741932">
     <w:abstractNumId w:val="9"/>
   </w:num>
-  <w:num w:numId="5" w16cid:durableId="2116442605">
-    <w:abstractNumId w:val="13"/>
-  </w:num>
-  <w:num w:numId="6" w16cid:durableId="1468741932">
+  <w:num w:numId="7" w16cid:durableId="1262759236">
     <w:abstractNumId w:val="8"/>
-  </w:num>
-  <w:num w:numId="7" w16cid:durableId="1262759236">
-    <w:abstractNumId w:val="7"/>
   </w:num>
   <w:num w:numId="8" w16cid:durableId="1839347416">
     <w:abstractNumId w:val="0"/>
   </w:num>
   <w:num w:numId="9" w16cid:durableId="1765371792">
-    <w:abstractNumId w:val="5"/>
+    <w:abstractNumId w:val="6"/>
   </w:num>
   <w:num w:numId="10" w16cid:durableId="500701148">
-    <w:abstractNumId w:val="11"/>
+    <w:abstractNumId w:val="12"/>
   </w:num>
   <w:num w:numId="11" w16cid:durableId="401291677">
-    <w:abstractNumId w:val="6"/>
+    <w:abstractNumId w:val="7"/>
   </w:num>
   <w:num w:numId="12" w16cid:durableId="1147741757">
-    <w:abstractNumId w:val="4"/>
+    <w:abstractNumId w:val="5"/>
   </w:num>
   <w:num w:numId="13" w16cid:durableId="2031292439">
     <w:abstractNumId w:val="1"/>
   </w:num>
   <w:num w:numId="14" w16cid:durableId="1115563503">
-    <w:abstractNumId w:val="10"/>
+    <w:abstractNumId w:val="11"/>
   </w:num>
   <w:num w:numId="15" w16cid:durableId="1426414768">
-    <w:abstractNumId w:val="8"/>
+    <w:abstractNumId w:val="9"/>
   </w:num>
   <w:num w:numId="16" w16cid:durableId="125004340">
-    <w:abstractNumId w:val="8"/>
+    <w:abstractNumId w:val="9"/>
   </w:num>
   <w:num w:numId="17" w16cid:durableId="1158839563">
-    <w:abstractNumId w:val="8"/>
+    <w:abstractNumId w:val="9"/>
   </w:num>
   <w:num w:numId="18" w16cid:durableId="1754738153">
-    <w:abstractNumId w:val="8"/>
+    <w:abstractNumId w:val="9"/>
   </w:num>
   <w:num w:numId="19" w16cid:durableId="1778789260">
-    <w:abstractNumId w:val="8"/>
+    <w:abstractNumId w:val="9"/>
   </w:num>
   <w:num w:numId="20" w16cid:durableId="1806384216">
-    <w:abstractNumId w:val="8"/>
+    <w:abstractNumId w:val="9"/>
   </w:num>
   <w:num w:numId="21" w16cid:durableId="1885021080">
-    <w:abstractNumId w:val="8"/>
+    <w:abstractNumId w:val="9"/>
+  </w:num>
+  <w:num w:numId="22" w16cid:durableId="123500039">
+    <w:abstractNumId w:val="4"/>
   </w:num>
   <w:numIdMacAtCleanup w:val="6"/>
 </w:numbering>
@@ -6515,7 +7570,7 @@
     <w:lsdException w:name="HTML Acronym" w:semiHidden="1" w:unhideWhenUsed="1"/>
     <w:lsdException w:name="HTML Address" w:semiHidden="1" w:unhideWhenUsed="1"/>
     <w:lsdException w:name="HTML Cite" w:semiHidden="1" w:unhideWhenUsed="1"/>
-    <w:lsdException w:name="HTML Code" w:semiHidden="1" w:unhideWhenUsed="1"/>
+    <w:lsdException w:name="HTML Code" w:semiHidden="1" w:uiPriority="99" w:unhideWhenUsed="1"/>
     <w:lsdException w:name="HTML Definition" w:semiHidden="1" w:unhideWhenUsed="1"/>
     <w:lsdException w:name="HTML Keyboard" w:semiHidden="1" w:unhideWhenUsed="1"/>
     <w:lsdException w:name="HTML Preformatted" w:semiHidden="1" w:uiPriority="99" w:unhideWhenUsed="1"/>
@@ -7777,6 +8832,19 @@
     <w:basedOn w:val="DefaultParagraphFont"/>
     <w:rsid w:val="003273CB"/>
   </w:style>
+  <w:style w:type="character" w:styleId="HTMLCode">
+    <w:name w:val="HTML Code"/>
+    <w:basedOn w:val="DefaultParagraphFont"/>
+    <w:uiPriority w:val="99"/>
+    <w:semiHidden/>
+    <w:unhideWhenUsed/>
+    <w:rsid w:val="0079698D"/>
+    <w:rPr>
+      <w:rFonts w:ascii="Courier New" w:eastAsiaTheme="minorHAnsi" w:hAnsi="Courier New" w:cs="Courier New" w:hint="default"/>
+      <w:sz w:val="20"/>
+      <w:szCs w:val="20"/>
+    </w:rPr>
+  </w:style>
 </w:styles>
 </file>
 
@@ -8066,24 +9134,15 @@
 </file>
 
 <file path=customXml/item1.xml><?xml version="1.0" encoding="utf-8"?>
-<b:Sources xmlns:b="http://schemas.openxmlformats.org/officeDocument/2006/bibliography" xmlns="http://schemas.openxmlformats.org/officeDocument/2006/bibliography" SelectedStyle="\APASixthEditionOfficeOnline.xsl" StyleName="APA" Version="6"/>
+<?mso-contentType ?>
+<FormTemplates xmlns="http://schemas.microsoft.com/sharepoint/v3/contenttype/forms">
+  <Display>DocumentLibraryForm</Display>
+  <Edit>DocumentLibraryForm</Edit>
+  <New>DocumentLibraryForm</New>
+</FormTemplates>
 </file>
 
 <file path=customXml/item2.xml><?xml version="1.0" encoding="utf-8"?>
-<p:properties xmlns:p="http://schemas.microsoft.com/office/2006/metadata/properties" xmlns:xsi="http://www.w3.org/2001/XMLSchema-instance" xmlns:pc="http://schemas.microsoft.com/office/infopath/2007/PartnerControls">
-  <documentManagement>
-    <SharedWithUsers xmlns="002c2250-87b0-41a1-8a63-78dd733826aa">
-      <UserInfo>
-        <DisplayName>Jungo Barbara</DisplayName>
-        <AccountId>83</AccountId>
-        <AccountType/>
-      </UserInfo>
-    </SharedWithUsers>
-  </documentManagement>
-</p:properties>
-</file>
-
-<file path=customXml/item3.xml><?xml version="1.0" encoding="utf-8"?>
 <ct:contentTypeSchema xmlns:ct="http://schemas.microsoft.com/office/2006/metadata/contentType" xmlns:ma="http://schemas.microsoft.com/office/2006/metadata/properties/metaAttributes" ct:_="" ma:_="" ma:contentTypeName="Dokument" ma:contentTypeID="0x010100671F769B905C324E9D8729BB11F39196" ma:contentTypeVersion="2" ma:contentTypeDescription="Ein neues Dokument erstellen." ma:contentTypeScope="" ma:versionID="f65286cd5b0c03e6fcc0337f0733126e">
   <xsd:schema xmlns:xsd="http://www.w3.org/2001/XMLSchema" xmlns:xs="http://www.w3.org/2001/XMLSchema" xmlns:p="http://schemas.microsoft.com/office/2006/metadata/properties" xmlns:ns2="002c2250-87b0-41a1-8a63-78dd733826aa" targetNamespace="http://schemas.microsoft.com/office/2006/metadata/properties" ma:root="true" ma:fieldsID="d0036cb42a92dfac19cf6e8445503838" ns2:_="">
     <xsd:import namespace="002c2250-87b0-41a1-8a63-78dd733826aa"/>
@@ -8231,34 +9290,33 @@
 </ct:contentTypeSchema>
 </file>
 
+<file path=customXml/item3.xml><?xml version="1.0" encoding="utf-8"?>
+<p:properties xmlns:p="http://schemas.microsoft.com/office/2006/metadata/properties" xmlns:xsi="http://www.w3.org/2001/XMLSchema-instance" xmlns:pc="http://schemas.microsoft.com/office/infopath/2007/PartnerControls">
+  <documentManagement>
+    <SharedWithUsers xmlns="002c2250-87b0-41a1-8a63-78dd733826aa">
+      <UserInfo>
+        <DisplayName>Jungo Barbara</DisplayName>
+        <AccountId>83</AccountId>
+        <AccountType/>
+      </UserInfo>
+    </SharedWithUsers>
+  </documentManagement>
+</p:properties>
+</file>
+
 <file path=customXml/item4.xml><?xml version="1.0" encoding="utf-8"?>
-<?mso-contentType ?>
-<FormTemplates xmlns="http://schemas.microsoft.com/sharepoint/v3/contenttype/forms">
-  <Display>DocumentLibraryForm</Display>
-  <Edit>DocumentLibraryForm</Edit>
-  <New>DocumentLibraryForm</New>
-</FormTemplates>
+<b:Sources xmlns:b="http://schemas.openxmlformats.org/officeDocument/2006/bibliography" xmlns="http://schemas.openxmlformats.org/officeDocument/2006/bibliography" SelectedStyle="\APASixthEditionOfficeOnline.xsl" StyleName="APA" Version="6"/>
 </file>
 
 <file path=customXml/itemProps1.xml><?xml version="1.0" encoding="utf-8"?>
-<ds:datastoreItem xmlns:ds="http://schemas.openxmlformats.org/officeDocument/2006/customXml" ds:itemID="{6B539019-8955-485C-BB9F-FE80906DA267}">
+<ds:datastoreItem xmlns:ds="http://schemas.openxmlformats.org/officeDocument/2006/customXml" ds:itemID="{2DDCF890-D642-4B94-BC70-9C7529F613D7}">
   <ds:schemaRefs>
-    <ds:schemaRef ds:uri="http://schemas.openxmlformats.org/officeDocument/2006/bibliography"/>
+    <ds:schemaRef ds:uri="http://schemas.microsoft.com/sharepoint/v3/contenttype/forms"/>
   </ds:schemaRefs>
 </ds:datastoreItem>
 </file>
 
 <file path=customXml/itemProps2.xml><?xml version="1.0" encoding="utf-8"?>
-<ds:datastoreItem xmlns:ds="http://schemas.openxmlformats.org/officeDocument/2006/customXml" ds:itemID="{F0B4656F-51F8-4972-AD41-49371F94FFCE}">
-  <ds:schemaRefs>
-    <ds:schemaRef ds:uri="http://schemas.microsoft.com/office/2006/metadata/properties"/>
-    <ds:schemaRef ds:uri="http://schemas.microsoft.com/office/infopath/2007/PartnerControls"/>
-    <ds:schemaRef ds:uri="002c2250-87b0-41a1-8a63-78dd733826aa"/>
-  </ds:schemaRefs>
-</ds:datastoreItem>
-</file>
-
-<file path=customXml/itemProps3.xml><?xml version="1.0" encoding="utf-8"?>
 <ds:datastoreItem xmlns:ds="http://schemas.openxmlformats.org/officeDocument/2006/customXml" ds:itemID="{AFAC7728-0FF3-4A61-B501-7A1FBB102DD4}">
   <ds:schemaRefs>
     <ds:schemaRef ds:uri="http://schemas.microsoft.com/office/2006/metadata/contentType"/>
@@ -8276,10 +9334,20 @@
 </ds:datastoreItem>
 </file>
 
+<file path=customXml/itemProps3.xml><?xml version="1.0" encoding="utf-8"?>
+<ds:datastoreItem xmlns:ds="http://schemas.openxmlformats.org/officeDocument/2006/customXml" ds:itemID="{F0B4656F-51F8-4972-AD41-49371F94FFCE}">
+  <ds:schemaRefs>
+    <ds:schemaRef ds:uri="http://schemas.microsoft.com/office/2006/metadata/properties"/>
+    <ds:schemaRef ds:uri="http://schemas.microsoft.com/office/infopath/2007/PartnerControls"/>
+    <ds:schemaRef ds:uri="002c2250-87b0-41a1-8a63-78dd733826aa"/>
+  </ds:schemaRefs>
+</ds:datastoreItem>
+</file>
+
 <file path=customXml/itemProps4.xml><?xml version="1.0" encoding="utf-8"?>
-<ds:datastoreItem xmlns:ds="http://schemas.openxmlformats.org/officeDocument/2006/customXml" ds:itemID="{2DDCF890-D642-4B94-BC70-9C7529F613D7}">
+<ds:datastoreItem xmlns:ds="http://schemas.openxmlformats.org/officeDocument/2006/customXml" ds:itemID="{6B539019-8955-485C-BB9F-FE80906DA267}">
   <ds:schemaRefs>
-    <ds:schemaRef ds:uri="http://schemas.microsoft.com/sharepoint/v3/contenttype/forms"/>
+    <ds:schemaRef ds:uri="http://schemas.openxmlformats.org/officeDocument/2006/bibliography"/>
   </ds:schemaRefs>
 </ds:datastoreItem>
 </file>
</xml_diff>

<commit_message>
updated protocols and timeline
</commit_message>
<xml_diff>
--- a/Coordination/Protocols/240408_Meeting Notes_03.docx
+++ b/Coordination/Protocols/240408_Meeting Notes_03.docx
@@ -2272,14 +2272,30 @@
               </w:rPr>
               <w:t xml:space="preserve">ssh -L 9090:localhost:8787 </w:t>
             </w:r>
-            <w:hyperlink r:id="rId11" w:history="1">
-              <w:r>
-                <w:rPr>
-                  <w:lang w:val="en-GB"/>
-                </w:rPr>
-                <w:t>patricia@130.92.119.132</w:t>
-              </w:r>
-            </w:hyperlink>
+            <w:r>
+              <w:fldChar w:fldCharType="begin"/>
+            </w:r>
+            <w:r>
+              <w:rPr>
+                <w:lang w:val="en-US"/>
+              </w:rPr>
+              <w:instrText>HYPERLINK "mailto:patricia@130.92.119.132"</w:instrText>
+            </w:r>
+            <w:r>
+              <w:fldChar w:fldCharType="separate"/>
+            </w:r>
+            <w:r>
+              <w:rPr>
+                <w:lang w:val="en-GB"/>
+              </w:rPr>
+              <w:t>patricia@130.92.119.132</w:t>
+            </w:r>
+            <w:r>
+              <w:rPr>
+                <w:lang w:val="en-GB"/>
+              </w:rPr>
+              <w:fldChar w:fldCharType="end"/>
+            </w:r>
             <w:r>
               <w:rPr>
                 <w:lang w:val="en-GB"/>
@@ -2592,8 +2608,16 @@
               <w:rPr>
                 <w:lang w:val="en-US"/>
               </w:rPr>
-              <w:t>tegrated model, simulation</w:t>
-            </w:r>
+              <w:t xml:space="preserve">tegrated model, </w:t>
+            </w:r>
+            <w:proofErr w:type="gramStart"/>
+            <w:r>
+              <w:rPr>
+                <w:lang w:val="en-US"/>
+              </w:rPr>
+              <w:t>simulation</w:t>
+            </w:r>
+            <w:proofErr w:type="gramEnd"/>
             <w:r>
               <w:rPr>
                 <w:lang w:val="en-US"/>
@@ -3325,7 +3349,21 @@
               <w:rPr>
                 <w:lang w:val="en-GB"/>
               </w:rPr>
-              <w:t xml:space="preserve"> and also the grid should be u</w:t>
+              <w:t xml:space="preserve"> </w:t>
+            </w:r>
+            <w:proofErr w:type="gramStart"/>
+            <w:r>
+              <w:rPr>
+                <w:lang w:val="en-GB"/>
+              </w:rPr>
+              <w:t>and also</w:t>
+            </w:r>
+            <w:proofErr w:type="gramEnd"/>
+            <w:r>
+              <w:rPr>
+                <w:lang w:val="en-GB"/>
+              </w:rPr>
+              <w:t xml:space="preserve"> the grid should be u</w:t>
             </w:r>
             <w:r>
               <w:rPr>
@@ -3865,7 +3903,21 @@
               <w:rPr>
                 <w:lang w:val="en-GB"/>
               </w:rPr>
-              <w:t>It will not be possible to put the data in the repository. Therefore, it should be described in the readme where the data can be found. Additionally, it must be clear where the path has to be adjusted and also how, in order for the workflow to work.</w:t>
+              <w:t xml:space="preserve">It will not be possible to put the data in the repository. Therefore, it should be described in the readme where the data can be found. Additionally, it must be clear where the path </w:t>
+            </w:r>
+            <w:proofErr w:type="gramStart"/>
+            <w:r>
+              <w:rPr>
+                <w:lang w:val="en-GB"/>
+              </w:rPr>
+              <w:t>has to</w:t>
+            </w:r>
+            <w:proofErr w:type="gramEnd"/>
+            <w:r>
+              <w:rPr>
+                <w:lang w:val="en-GB"/>
+              </w:rPr>
+              <w:t xml:space="preserve"> be adjusted and also how, in order for the workflow to work.</w:t>
             </w:r>
           </w:p>
         </w:tc>
@@ -4093,7 +4145,7 @@
       </w:pPr>
     </w:p>
     <w:sectPr>
-      <w:headerReference w:type="default" r:id="rId12"/>
+      <w:headerReference w:type="default" r:id="rId11"/>
       <w:type w:val="continuous"/>
       <w:pgSz w:w="11906" w:h="16838" w:code="9"/>
       <w:pgMar w:top="1247" w:right="1247" w:bottom="851" w:left="1247" w:header="624" w:footer="624" w:gutter="0"/>
@@ -4227,12 +4279,14 @@
           <w:pPr>
             <w:pStyle w:val="BeKopfFusslinks"/>
           </w:pPr>
+          <w:proofErr w:type="gramStart"/>
           <w:r>
             <w:t>Bachelor</w:t>
           </w:r>
           <w:r>
             <w:t xml:space="preserve"> Thesis</w:t>
           </w:r>
+          <w:proofErr w:type="gramEnd"/>
         </w:p>
         <w:p>
           <w:pPr>
@@ -8138,33 +8192,6 @@
 </file>
 
 <file path=customXml/item1.xml><?xml version="1.0" encoding="utf-8"?>
-<p:properties xmlns:p="http://schemas.microsoft.com/office/2006/metadata/properties" xmlns:xsi="http://www.w3.org/2001/XMLSchema-instance" xmlns:pc="http://schemas.microsoft.com/office/infopath/2007/PartnerControls">
-  <documentManagement>
-    <SharedWithUsers xmlns="002c2250-87b0-41a1-8a63-78dd733826aa">
-      <UserInfo>
-        <DisplayName>Jungo Barbara</DisplayName>
-        <AccountId>83</AccountId>
-        <AccountType/>
-      </UserInfo>
-    </SharedWithUsers>
-  </documentManagement>
-</p:properties>
-</file>
-
-<file path=customXml/item2.xml><?xml version="1.0" encoding="utf-8"?>
-<b:Sources xmlns:b="http://schemas.openxmlformats.org/officeDocument/2006/bibliography" xmlns="http://schemas.openxmlformats.org/officeDocument/2006/bibliography" SelectedStyle="\APASixthEditionOfficeOnline.xsl" StyleName="APA" Version="6"/>
-</file>
-
-<file path=customXml/item3.xml><?xml version="1.0" encoding="utf-8"?>
-<?mso-contentType ?>
-<FormTemplates xmlns="http://schemas.microsoft.com/sharepoint/v3/contenttype/forms">
-  <Display>DocumentLibraryForm</Display>
-  <Edit>DocumentLibraryForm</Edit>
-  <New>DocumentLibraryForm</New>
-</FormTemplates>
-</file>
-
-<file path=customXml/item4.xml><?xml version="1.0" encoding="utf-8"?>
 <ct:contentTypeSchema xmlns:ct="http://schemas.microsoft.com/office/2006/metadata/contentType" xmlns:ma="http://schemas.microsoft.com/office/2006/metadata/properties/metaAttributes" ct:_="" ma:_="" ma:contentTypeName="Dokument" ma:contentTypeID="0x010100671F769B905C324E9D8729BB11F39196" ma:contentTypeVersion="2" ma:contentTypeDescription="Ein neues Dokument erstellen." ma:contentTypeScope="" ma:versionID="f65286cd5b0c03e6fcc0337f0733126e">
   <xsd:schema xmlns:xsd="http://www.w3.org/2001/XMLSchema" xmlns:xs="http://www.w3.org/2001/XMLSchema" xmlns:p="http://schemas.microsoft.com/office/2006/metadata/properties" xmlns:ns2="002c2250-87b0-41a1-8a63-78dd733826aa" targetNamespace="http://schemas.microsoft.com/office/2006/metadata/properties" ma:root="true" ma:fieldsID="d0036cb42a92dfac19cf6e8445503838" ns2:_="">
     <xsd:import namespace="002c2250-87b0-41a1-8a63-78dd733826aa"/>
@@ -8312,33 +8339,34 @@
 </ct:contentTypeSchema>
 </file>
 
-<file path=customXml/itemProps1.xml><?xml version="1.0" encoding="utf-8"?>
-<ds:datastoreItem xmlns:ds="http://schemas.openxmlformats.org/officeDocument/2006/customXml" ds:itemID="{F0B4656F-51F8-4972-AD41-49371F94FFCE}">
-  <ds:schemaRefs>
-    <ds:schemaRef ds:uri="http://schemas.microsoft.com/office/2006/metadata/properties"/>
-    <ds:schemaRef ds:uri="http://schemas.microsoft.com/office/infopath/2007/PartnerControls"/>
-    <ds:schemaRef ds:uri="002c2250-87b0-41a1-8a63-78dd733826aa"/>
-  </ds:schemaRefs>
-</ds:datastoreItem>
+<file path=customXml/item2.xml><?xml version="1.0" encoding="utf-8"?>
+<?mso-contentType ?>
+<FormTemplates xmlns="http://schemas.microsoft.com/sharepoint/v3/contenttype/forms">
+  <Display>DocumentLibraryForm</Display>
+  <Edit>DocumentLibraryForm</Edit>
+  <New>DocumentLibraryForm</New>
+</FormTemplates>
 </file>
 
-<file path=customXml/itemProps2.xml><?xml version="1.0" encoding="utf-8"?>
-<ds:datastoreItem xmlns:ds="http://schemas.openxmlformats.org/officeDocument/2006/customXml" ds:itemID="{6B539019-8955-485C-BB9F-FE80906DA267}">
-  <ds:schemaRefs>
-    <ds:schemaRef ds:uri="http://schemas.openxmlformats.org/officeDocument/2006/bibliography"/>
-  </ds:schemaRefs>
-</ds:datastoreItem>
+<file path=customXml/item3.xml><?xml version="1.0" encoding="utf-8"?>
+<b:Sources xmlns:b="http://schemas.openxmlformats.org/officeDocument/2006/bibliography" xmlns="http://schemas.openxmlformats.org/officeDocument/2006/bibliography" SelectedStyle="\APASixthEditionOfficeOnline.xsl" StyleName="APA" Version="6"/>
 </file>
 
-<file path=customXml/itemProps3.xml><?xml version="1.0" encoding="utf-8"?>
-<ds:datastoreItem xmlns:ds="http://schemas.openxmlformats.org/officeDocument/2006/customXml" ds:itemID="{2DDCF890-D642-4B94-BC70-9C7529F613D7}">
-  <ds:schemaRefs>
-    <ds:schemaRef ds:uri="http://schemas.microsoft.com/sharepoint/v3/contenttype/forms"/>
-  </ds:schemaRefs>
-</ds:datastoreItem>
+<file path=customXml/item4.xml><?xml version="1.0" encoding="utf-8"?>
+<p:properties xmlns:p="http://schemas.microsoft.com/office/2006/metadata/properties" xmlns:xsi="http://www.w3.org/2001/XMLSchema-instance" xmlns:pc="http://schemas.microsoft.com/office/infopath/2007/PartnerControls">
+  <documentManagement>
+    <SharedWithUsers xmlns="002c2250-87b0-41a1-8a63-78dd733826aa">
+      <UserInfo>
+        <DisplayName>Jungo Barbara</DisplayName>
+        <AccountId>83</AccountId>
+        <AccountType/>
+      </UserInfo>
+    </SharedWithUsers>
+  </documentManagement>
+</p:properties>
 </file>
 
-<file path=customXml/itemProps4.xml><?xml version="1.0" encoding="utf-8"?>
+<file path=customXml/itemProps1.xml><?xml version="1.0" encoding="utf-8"?>
 <ds:datastoreItem xmlns:ds="http://schemas.openxmlformats.org/officeDocument/2006/customXml" ds:itemID="{AFAC7728-0FF3-4A61-B501-7A1FBB102DD4}">
   <ds:schemaRefs>
     <ds:schemaRef ds:uri="http://schemas.microsoft.com/office/2006/metadata/contentType"/>
@@ -8354,4 +8382,30 @@
     <ds:schemaRef ds:uri="http://schemas.microsoft.com/internal/obd"/>
   </ds:schemaRefs>
 </ds:datastoreItem>
+</file>
+
+<file path=customXml/itemProps2.xml><?xml version="1.0" encoding="utf-8"?>
+<ds:datastoreItem xmlns:ds="http://schemas.openxmlformats.org/officeDocument/2006/customXml" ds:itemID="{2DDCF890-D642-4B94-BC70-9C7529F613D7}">
+  <ds:schemaRefs>
+    <ds:schemaRef ds:uri="http://schemas.microsoft.com/sharepoint/v3/contenttype/forms"/>
+  </ds:schemaRefs>
+</ds:datastoreItem>
+</file>
+
+<file path=customXml/itemProps3.xml><?xml version="1.0" encoding="utf-8"?>
+<ds:datastoreItem xmlns:ds="http://schemas.openxmlformats.org/officeDocument/2006/customXml" ds:itemID="{6B539019-8955-485C-BB9F-FE80906DA267}">
+  <ds:schemaRefs>
+    <ds:schemaRef ds:uri="http://schemas.openxmlformats.org/officeDocument/2006/bibliography"/>
+  </ds:schemaRefs>
+</ds:datastoreItem>
+</file>
+
+<file path=customXml/itemProps4.xml><?xml version="1.0" encoding="utf-8"?>
+<ds:datastoreItem xmlns:ds="http://schemas.openxmlformats.org/officeDocument/2006/customXml" ds:itemID="{F0B4656F-51F8-4972-AD41-49371F94FFCE}">
+  <ds:schemaRefs>
+    <ds:schemaRef ds:uri="http://schemas.microsoft.com/office/2006/metadata/properties"/>
+    <ds:schemaRef ds:uri="http://schemas.microsoft.com/office/infopath/2007/PartnerControls"/>
+    <ds:schemaRef ds:uri="002c2250-87b0-41a1-8a63-78dd733826aa"/>
+  </ds:schemaRefs>
+</ds:datastoreItem>
 </file>
</xml_diff>